<commit_message>
save ke list group
</commit_message>
<xml_diff>
--- a/doc/template/template_laporan_berkas_permohonan.docx
+++ b/doc/template/template_laporan_berkas_permohonan.docx
@@ -1138,21 +1138,7 @@
                 <w:vertAlign w:val="baseline"/>
                 <w:lang w:val="en-US"/>
               </w:rPr>
-              <w:t>${selisih</w:t>
-            </w:r>
-            <w:bookmarkStart w:id="0" w:name="_GoBack"/>
-            <w:bookmarkEnd w:id="0"/>
-            <w:r>
-              <w:rPr>
-                <w:rFonts w:hint="default" w:ascii="Arial" w:hAnsi="Arial" w:cs="Arial"/>
-                <w:b w:val="0"/>
-                <w:bCs w:val="0"/>
-                <w:sz w:val="18"/>
-                <w:szCs w:val="18"/>
-                <w:vertAlign w:val="baseline"/>
-                <w:lang w:val="en-US"/>
-              </w:rPr>
-              <w:t>}</w:t>
+              <w:t>${selisih}</w:t>
             </w:r>
           </w:p>
         </w:tc>
@@ -1348,12 +1334,6 @@
             <w:insideH w:val="none" w:color="auto" w:sz="0" w:space="0"/>
             <w:insideV w:val="none" w:color="auto" w:sz="0" w:space="0"/>
           </w:tblBorders>
-          <w:tblCellMar>
-            <w:top w:w="0" w:type="dxa"/>
-            <w:left w:w="108" w:type="dxa"/>
-            <w:bottom w:w="0" w:type="dxa"/>
-            <w:right w:w="108" w:type="dxa"/>
-          </w:tblCellMar>
         </w:tblPrEx>
         <w:tc>
           <w:tcPr>

</xml_diff>